<commit_message>
hice un cambio en el archivo prueba1.docx
</commit_message>
<xml_diff>
--- a/prueba1.docx
+++ b/prueba1.docx
@@ -5,6 +5,16 @@
     <w:p>
       <w:r>
         <w:t>PRUEBA SENATI 2023</w:t>
+      </w:r>
+    </w:p>
+    <w:p>
+      <w:pPr>
+        <w:rPr>
+          <w:u w:val="single"/>
+        </w:rPr>
+      </w:pPr>
+      <w:r>
+        <w:t>Desaprobados especialmente kevin</w:t>
       </w:r>
     </w:p>
     <w:sectPr>

</xml_diff>